<commit_message>
minor change made both dashboards, now navigation buttons to be added and final PPT left - Pranav Mukeshkumar Patel
</commit_message>
<xml_diff>
--- a/documentations for understanding/explanation for my understanding.docx
+++ b/documentations for understanding/explanation for my understanding.docx
@@ -3050,7 +3050,11 @@
         <w:t>Sky blue theme.</w:t>
       </w:r>
     </w:p>
-    <w:p/>
+    <w:p>
+      <w:r>
+        <w:t>#82FAFA</w:t>
+      </w:r>
+    </w:p>
     <w:p>
       <w:r>
         <w:pict w14:anchorId="6F28E236">

</xml_diff>